<commit_message>
Updates to male 10 km standards. Remove "Proposed".
Tom provided new male 10 km single-age bests based on new world records at the distance. These new data required us to produce new male standards.
The LDR of USATF approved the 2020 standards on May 20, 2020. Therefore, references to these being "Proposed" standards have been removed. They are now simpled called "2020 Age-Grade Standards"
</commit_message>
<xml_diff>
--- a/Docs/Creating Road Running Age Tables.docx
+++ b/Docs/Creating Road Running Age Tables.docx
@@ -53,7 +53,13 @@
     </w:p>
     <w:p>
       <w:r>
-        <w:t xml:space="preserve">The history of the age-grading can be viewed at my website: </w:t>
+        <w:t xml:space="preserve">The history of the age-grading can be viewed </w:t>
+      </w:r>
+      <w:r>
+        <w:t>here</w:t>
+      </w:r>
+      <w:r>
+        <w:t xml:space="preserve">: </w:t>
       </w:r>
       <w:hyperlink r:id="rId7" w:history="1">
         <w:r>
@@ -1944,6 +1950,11 @@
     <w:p>
       <w:r>
         <w:t>As one adjusts the record, a very small adjustment, particularly for the shorter distances, will result in noticeable movements on the plot. The goal is to produce a smooth line connecting the records.</w:t>
+      </w:r>
+    </w:p>
+    <w:p>
+      <w:r>
+        <w:t>It seems strange that the pace for the female 5 km is very close to the pace for the 10 km.</w:t>
       </w:r>
     </w:p>
     <w:p>
@@ -2491,6 +2502,7 @@
     <w:lsdException w:name="HTML Sample" w:semiHidden="1" w:unhideWhenUsed="1"/>
     <w:lsdException w:name="HTML Typewriter" w:semiHidden="1" w:unhideWhenUsed="1"/>
     <w:lsdException w:name="HTML Variable" w:semiHidden="1" w:unhideWhenUsed="1"/>
+    <w:lsdException w:name="Normal Table" w:semiHidden="1" w:unhideWhenUsed="1"/>
     <w:lsdException w:name="annotation subject" w:semiHidden="1" w:unhideWhenUsed="1"/>
     <w:lsdException w:name="No List" w:semiHidden="1" w:unhideWhenUsed="1"/>
     <w:lsdException w:name="Outline List 1" w:semiHidden="1" w:unhideWhenUsed="1"/>
@@ -2537,8 +2549,10 @@
     <w:lsdException w:name="Table Subtle 2" w:semiHidden="1" w:unhideWhenUsed="1"/>
     <w:lsdException w:name="Table Web 1" w:semiHidden="1" w:unhideWhenUsed="1"/>
     <w:lsdException w:name="Table Web 2" w:semiHidden="1" w:unhideWhenUsed="1"/>
+    <w:lsdException w:name="Table Web 3" w:semiHidden="1" w:unhideWhenUsed="1"/>
     <w:lsdException w:name="Balloon Text" w:semiHidden="1" w:unhideWhenUsed="1"/>
     <w:lsdException w:name="Table Grid" w:uiPriority="59"/>
+    <w:lsdException w:name="Table Theme" w:semiHidden="1" w:unhideWhenUsed="1"/>
     <w:lsdException w:name="Placeholder Text" w:semiHidden="1"/>
     <w:lsdException w:name="No Spacing" w:uiPriority="1" w:qFormat="1"/>
     <w:lsdException w:name="Light Shading" w:uiPriority="60"/>

</xml_diff>